<commit_message>
changed the year from 3 to 10
</commit_message>
<xml_diff>
--- a/mastersinfo.docx
+++ b/mastersinfo.docx
@@ -19,13 +19,18 @@
     </w:p>
     <w:p>
       <w:r>
-        <w:t>I studied at UNO for 2 years</w:t>
+        <w:t xml:space="preserve">I studied at UNO for </w:t>
+      </w:r>
+      <w:r>
+        <w:t>10</w:t>
+      </w:r>
+      <w:bookmarkStart w:id="0" w:name="_GoBack"/>
+      <w:bookmarkEnd w:id="0"/>
+      <w:r>
+        <w:t xml:space="preserve"> years</w:t>
       </w:r>
     </w:p>
-    <w:p>
-      <w:bookmarkStart w:id="0" w:name="_GoBack"/>
-      <w:bookmarkEnd w:id="0"/>
-    </w:p>
+    <w:p/>
     <w:sectPr>
       <w:pgSz w:w="12240" w:h="15840"/>
       <w:pgMar w:top="1440" w:right="1440" w:bottom="1440" w:left="1440" w:header="720" w:footer="720" w:gutter="0"/>

</xml_diff>